<commit_message>
I have done my all work through git as required in project.
</commit_message>
<xml_diff>
--- a/Version_Control_With_Git.docx
+++ b/Version_Control_With_Git.docx
@@ -1187,6 +1187,284 @@
           </wp:inline>
         </w:drawing>
       </w:r>
+    </w:p>
+    <w:p>
+      <w:pPr>
+        <w:tabs>
+          <w:tab w:val="left" w:pos="2730"/>
+        </w:tabs>
+        <w:rPr>
+          <w:rFonts w:ascii="Times New Roman" w:hAnsi="Times New Roman" w:cs="Times New Roman"/>
+          <w:sz w:val="32"/>
+          <w:szCs w:val="32"/>
+        </w:rPr>
+      </w:pPr>
+      <w:r>
+        <w:rPr>
+          <w:rFonts w:ascii="Times New Roman" w:hAnsi="Times New Roman" w:cs="Times New Roman"/>
+          <w:sz w:val="32"/>
+          <w:szCs w:val="32"/>
+        </w:rPr>
+        <w:t>As I have done it already so I cannot push the files from here but through these commands we can push files on Git Hub.</w:t>
+      </w:r>
+    </w:p>
+    <w:p>
+      <w:pPr>
+        <w:tabs>
+          <w:tab w:val="left" w:pos="2730"/>
+        </w:tabs>
+        <w:rPr>
+          <w:rFonts w:ascii="Times New Roman" w:hAnsi="Times New Roman" w:cs="Times New Roman"/>
+          <w:b/>
+          <w:bCs/>
+          <w:sz w:val="32"/>
+          <w:szCs w:val="32"/>
+          <w:u w:val="single"/>
+        </w:rPr>
+      </w:pPr>
+      <w:r>
+        <w:rPr>
+          <w:rFonts w:ascii="Times New Roman" w:hAnsi="Times New Roman" w:cs="Times New Roman"/>
+          <w:b/>
+          <w:bCs/>
+          <w:sz w:val="32"/>
+          <w:szCs w:val="32"/>
+          <w:u w:val="single"/>
+        </w:rPr>
+        <w:t>Pushing File on GitHub Through Commands Only:</w:t>
+      </w:r>
+    </w:p>
+    <w:p>
+      <w:pPr>
+        <w:tabs>
+          <w:tab w:val="left" w:pos="2730"/>
+        </w:tabs>
+        <w:rPr>
+          <w:rFonts w:ascii="Times New Roman" w:hAnsi="Times New Roman" w:cs="Times New Roman"/>
+          <w:sz w:val="24"/>
+          <w:szCs w:val="24"/>
+        </w:rPr>
+      </w:pPr>
+      <w:r>
+        <w:rPr>
+          <w:rFonts w:ascii="Times New Roman" w:hAnsi="Times New Roman" w:cs="Times New Roman"/>
+          <w:sz w:val="24"/>
+          <w:szCs w:val="24"/>
+        </w:rPr>
+        <w:t>Displaying file that I have added today.</w:t>
+      </w:r>
+    </w:p>
+    <w:p>
+      <w:pPr>
+        <w:tabs>
+          <w:tab w:val="left" w:pos="2730"/>
+        </w:tabs>
+        <w:jc w:val="center"/>
+        <w:rPr>
+          <w:rFonts w:ascii="Times New Roman" w:hAnsi="Times New Roman" w:cs="Times New Roman"/>
+          <w:b/>
+          <w:bCs/>
+          <w:sz w:val="32"/>
+          <w:szCs w:val="32"/>
+          <w:u w:val="single"/>
+        </w:rPr>
+      </w:pPr>
+      <w:r>
+        <w:rPr>
+          <w:noProof/>
+        </w:rPr>
+        <w:drawing>
+          <wp:inline distT="0" distB="0" distL="0" distR="0" wp14:anchorId="572449AF" wp14:editId="0F727588">
+            <wp:extent cx="5219700" cy="1533525"/>
+            <wp:effectExtent l="76200" t="76200" r="76200" b="85725"/>
+            <wp:docPr id="11" name="Picture 11"/>
+            <wp:cNvGraphicFramePr>
+              <a:graphicFrameLocks xmlns:a="http://schemas.openxmlformats.org/drawingml/2006/main" noChangeAspect="1"/>
+            </wp:cNvGraphicFramePr>
+            <a:graphic xmlns:a="http://schemas.openxmlformats.org/drawingml/2006/main">
+              <a:graphicData uri="http://schemas.openxmlformats.org/drawingml/2006/picture">
+                <pic:pic xmlns:pic="http://schemas.openxmlformats.org/drawingml/2006/picture">
+                  <pic:nvPicPr>
+                    <pic:cNvPr id="1" name=""/>
+                    <pic:cNvPicPr/>
+                  </pic:nvPicPr>
+                  <pic:blipFill>
+                    <a:blip r:embed="rId16"/>
+                    <a:stretch>
+                      <a:fillRect/>
+                    </a:stretch>
+                  </pic:blipFill>
+                  <pic:spPr>
+                    <a:xfrm>
+                      <a:off x="0" y="0"/>
+                      <a:ext cx="5219700" cy="1533525"/>
+                    </a:xfrm>
+                    <a:prstGeom prst="rect">
+                      <a:avLst/>
+                    </a:prstGeom>
+                    <a:ln w="76200">
+                      <a:solidFill>
+                        <a:schemeClr val="tx1"/>
+                      </a:solidFill>
+                    </a:ln>
+                  </pic:spPr>
+                </pic:pic>
+              </a:graphicData>
+            </a:graphic>
+          </wp:inline>
+        </w:drawing>
+      </w:r>
+    </w:p>
+    <w:p>
+      <w:pPr>
+        <w:rPr>
+          <w:rFonts w:ascii="Times New Roman" w:hAnsi="Times New Roman" w:cs="Times New Roman"/>
+          <w:b/>
+          <w:bCs/>
+          <w:sz w:val="32"/>
+          <w:szCs w:val="32"/>
+          <w:u w:val="single"/>
+        </w:rPr>
+      </w:pPr>
+      <w:r>
+        <w:rPr>
+          <w:rFonts w:ascii="Times New Roman" w:hAnsi="Times New Roman" w:cs="Times New Roman"/>
+          <w:b/>
+          <w:bCs/>
+          <w:sz w:val="32"/>
+          <w:szCs w:val="32"/>
+          <w:u w:val="single"/>
+        </w:rPr>
+        <w:br w:type="page"/>
+      </w:r>
+    </w:p>
+    <w:p>
+      <w:pPr>
+        <w:tabs>
+          <w:tab w:val="left" w:pos="2730"/>
+        </w:tabs>
+        <w:rPr>
+          <w:rFonts w:ascii="Times New Roman" w:hAnsi="Times New Roman" w:cs="Times New Roman"/>
+          <w:b/>
+          <w:bCs/>
+          <w:sz w:val="32"/>
+          <w:szCs w:val="32"/>
+          <w:u w:val="single"/>
+        </w:rPr>
+      </w:pPr>
+      <w:r>
+        <w:rPr>
+          <w:rFonts w:ascii="Times New Roman" w:hAnsi="Times New Roman" w:cs="Times New Roman"/>
+          <w:b/>
+          <w:bCs/>
+          <w:sz w:val="32"/>
+          <w:szCs w:val="32"/>
+          <w:u w:val="single"/>
+        </w:rPr>
+        <w:lastRenderedPageBreak/>
+        <w:t>I have pushed the file through this command:</w:t>
+      </w:r>
+    </w:p>
+    <w:p>
+      <w:pPr>
+        <w:tabs>
+          <w:tab w:val="left" w:pos="2730"/>
+        </w:tabs>
+        <w:jc w:val="center"/>
+        <w:rPr>
+          <w:rFonts w:ascii="Times New Roman" w:hAnsi="Times New Roman" w:cs="Times New Roman"/>
+          <w:b/>
+          <w:bCs/>
+          <w:sz w:val="32"/>
+          <w:szCs w:val="32"/>
+          <w:u w:val="single"/>
+        </w:rPr>
+      </w:pPr>
+      <w:r>
+        <w:rPr>
+          <w:noProof/>
+        </w:rPr>
+        <w:drawing>
+          <wp:inline distT="0" distB="0" distL="0" distR="0" wp14:anchorId="44F7C520" wp14:editId="359CC3D4">
+            <wp:extent cx="4714875" cy="2200275"/>
+            <wp:effectExtent l="76200" t="76200" r="85725" b="85725"/>
+            <wp:docPr id="12" name="Picture 12"/>
+            <wp:cNvGraphicFramePr>
+              <a:graphicFrameLocks xmlns:a="http://schemas.openxmlformats.org/drawingml/2006/main" noChangeAspect="1"/>
+            </wp:cNvGraphicFramePr>
+            <a:graphic xmlns:a="http://schemas.openxmlformats.org/drawingml/2006/main">
+              <a:graphicData uri="http://schemas.openxmlformats.org/drawingml/2006/picture">
+                <pic:pic xmlns:pic="http://schemas.openxmlformats.org/drawingml/2006/picture">
+                  <pic:nvPicPr>
+                    <pic:cNvPr id="1" name=""/>
+                    <pic:cNvPicPr/>
+                  </pic:nvPicPr>
+                  <pic:blipFill>
+                    <a:blip r:embed="rId17"/>
+                    <a:stretch>
+                      <a:fillRect/>
+                    </a:stretch>
+                  </pic:blipFill>
+                  <pic:spPr>
+                    <a:xfrm>
+                      <a:off x="0" y="0"/>
+                      <a:ext cx="4714875" cy="2200275"/>
+                    </a:xfrm>
+                    <a:prstGeom prst="rect">
+                      <a:avLst/>
+                    </a:prstGeom>
+                    <a:ln w="76200">
+                      <a:solidFill>
+                        <a:schemeClr val="tx1"/>
+                      </a:solidFill>
+                    </a:ln>
+                  </pic:spPr>
+                </pic:pic>
+              </a:graphicData>
+            </a:graphic>
+          </wp:inline>
+        </w:drawing>
+      </w:r>
+    </w:p>
+    <w:p>
+      <w:pPr>
+        <w:tabs>
+          <w:tab w:val="left" w:pos="2730"/>
+        </w:tabs>
+        <w:rPr>
+          <w:rFonts w:ascii="Times New Roman" w:hAnsi="Times New Roman" w:cs="Times New Roman"/>
+          <w:sz w:val="24"/>
+          <w:szCs w:val="24"/>
+        </w:rPr>
+      </w:pPr>
+      <w:r>
+        <w:rPr>
+          <w:rFonts w:ascii="Times New Roman" w:hAnsi="Times New Roman" w:cs="Times New Roman"/>
+          <w:sz w:val="24"/>
+          <w:szCs w:val="24"/>
+        </w:rPr>
+        <w:t>Now the file is pushed on GitHub.</w:t>
+      </w:r>
+    </w:p>
+    <w:p>
+      <w:pPr>
+        <w:tabs>
+          <w:tab w:val="left" w:pos="2730"/>
+        </w:tabs>
+        <w:rPr>
+          <w:rFonts w:ascii="Times New Roman" w:hAnsi="Times New Roman" w:cs="Times New Roman"/>
+          <w:sz w:val="24"/>
+          <w:szCs w:val="24"/>
+        </w:rPr>
+      </w:pPr>
+      <w:r>
+        <w:rPr>
+          <w:rFonts w:ascii="Times New Roman" w:hAnsi="Times New Roman" w:cs="Times New Roman"/>
+          <w:sz w:val="24"/>
+          <w:szCs w:val="24"/>
+        </w:rPr>
+        <w:t>My last commit updation.</w:t>
+      </w:r>
       <w:bookmarkStart w:id="0" w:name="_GoBack"/>
       <w:bookmarkEnd w:id="0"/>
     </w:p>
@@ -1195,20 +1473,73 @@
         <w:tabs>
           <w:tab w:val="left" w:pos="2730"/>
         </w:tabs>
-        <w:rPr>
-          <w:rFonts w:ascii="Times New Roman" w:hAnsi="Times New Roman" w:cs="Times New Roman"/>
-          <w:sz w:val="32"/>
-          <w:szCs w:val="32"/>
-        </w:rPr>
-      </w:pPr>
-      <w:r>
-        <w:rPr>
-          <w:rFonts w:ascii="Times New Roman" w:hAnsi="Times New Roman" w:cs="Times New Roman"/>
-          <w:sz w:val="32"/>
-          <w:szCs w:val="32"/>
-        </w:rPr>
-        <w:t>As I have done it already so I cannot push the files from here but through these commands we can push files on Git Hub.</w:t>
-      </w:r>
+        <w:jc w:val="center"/>
+        <w:rPr>
+          <w:rFonts w:ascii="Times New Roman" w:hAnsi="Times New Roman" w:cs="Times New Roman"/>
+          <w:sz w:val="24"/>
+          <w:szCs w:val="24"/>
+        </w:rPr>
+      </w:pPr>
+      <w:r>
+        <w:rPr>
+          <w:noProof/>
+        </w:rPr>
+        <w:drawing>
+          <wp:inline distT="0" distB="0" distL="0" distR="0" wp14:anchorId="7AF99988" wp14:editId="3FCDF96E">
+            <wp:extent cx="5353050" cy="1647825"/>
+            <wp:effectExtent l="76200" t="76200" r="76200" b="85725"/>
+            <wp:docPr id="13" name="Picture 13"/>
+            <wp:cNvGraphicFramePr>
+              <a:graphicFrameLocks xmlns:a="http://schemas.openxmlformats.org/drawingml/2006/main" noChangeAspect="1"/>
+            </wp:cNvGraphicFramePr>
+            <a:graphic xmlns:a="http://schemas.openxmlformats.org/drawingml/2006/main">
+              <a:graphicData uri="http://schemas.openxmlformats.org/drawingml/2006/picture">
+                <pic:pic xmlns:pic="http://schemas.openxmlformats.org/drawingml/2006/picture">
+                  <pic:nvPicPr>
+                    <pic:cNvPr id="1" name=""/>
+                    <pic:cNvPicPr/>
+                  </pic:nvPicPr>
+                  <pic:blipFill>
+                    <a:blip r:embed="rId18"/>
+                    <a:stretch>
+                      <a:fillRect/>
+                    </a:stretch>
+                  </pic:blipFill>
+                  <pic:spPr>
+                    <a:xfrm>
+                      <a:off x="0" y="0"/>
+                      <a:ext cx="5353050" cy="1647825"/>
+                    </a:xfrm>
+                    <a:prstGeom prst="rect">
+                      <a:avLst/>
+                    </a:prstGeom>
+                    <a:ln w="76200">
+                      <a:solidFill>
+                        <a:schemeClr val="tx1"/>
+                      </a:solidFill>
+                    </a:ln>
+                  </pic:spPr>
+                </pic:pic>
+              </a:graphicData>
+            </a:graphic>
+          </wp:inline>
+        </w:drawing>
+      </w:r>
+    </w:p>
+    <w:p>
+      <w:pPr>
+        <w:tabs>
+          <w:tab w:val="left" w:pos="2730"/>
+        </w:tabs>
+        <w:rPr>
+          <w:rFonts w:ascii="Times New Roman" w:hAnsi="Times New Roman" w:cs="Times New Roman"/>
+          <w:b/>
+          <w:bCs/>
+          <w:sz w:val="32"/>
+          <w:szCs w:val="32"/>
+          <w:u w:val="single"/>
+        </w:rPr>
+      </w:pPr>
     </w:p>
     <w:p>
       <w:pPr>
@@ -1247,7 +1578,7 @@
       </w:pPr>
     </w:p>
     <w:sectPr>
-      <w:headerReference w:type="default" r:id="rId16"/>
+      <w:headerReference w:type="default" r:id="rId19"/>
       <w:pgSz w:w="12240" w:h="15840"/>
       <w:pgMar w:top="1440" w:right="1440" w:bottom="1440" w:left="1440" w:header="720" w:footer="720" w:gutter="0"/>
       <w:pgBorders w:offsetFrom="page">

</xml_diff>

<commit_message>
I have Done my all work through git as requried in the project
</commit_message>
<xml_diff>
--- a/Version_Control_With_Git.docx
+++ b/Version_Control_With_Git.docx
@@ -2473,6 +2473,386 @@
           <w:szCs w:val="28"/>
         </w:rPr>
       </w:pPr>
+      <w:r>
+        <w:rPr>
+          <w:noProof/>
+        </w:rPr>
+        <w:drawing>
+          <wp:anchor distT="0" distB="0" distL="114300" distR="114300" simplePos="0" relativeHeight="251669504" behindDoc="1" locked="0" layoutInCell="1" allowOverlap="1" wp14:anchorId="51067F5C" wp14:editId="3F553A10">
+            <wp:simplePos x="0" y="0"/>
+            <wp:positionH relativeFrom="margin">
+              <wp:posOffset>1076325</wp:posOffset>
+            </wp:positionH>
+            <wp:positionV relativeFrom="margin">
+              <wp:posOffset>5257800</wp:posOffset>
+            </wp:positionV>
+            <wp:extent cx="3619500" cy="3200400"/>
+            <wp:effectExtent l="38100" t="38100" r="38100" b="38100"/>
+            <wp:wrapNone/>
+            <wp:docPr id="20" name="Picture 20"/>
+            <wp:cNvGraphicFramePr>
+              <a:graphicFrameLocks xmlns:a="http://schemas.openxmlformats.org/drawingml/2006/main" noChangeAspect="1"/>
+            </wp:cNvGraphicFramePr>
+            <a:graphic xmlns:a="http://schemas.openxmlformats.org/drawingml/2006/main">
+              <a:graphicData uri="http://schemas.openxmlformats.org/drawingml/2006/picture">
+                <pic:pic xmlns:pic="http://schemas.openxmlformats.org/drawingml/2006/picture">
+                  <pic:nvPicPr>
+                    <pic:cNvPr id="1" name=""/>
+                    <pic:cNvPicPr/>
+                  </pic:nvPicPr>
+                  <pic:blipFill>
+                    <a:blip r:embed="rId25">
+                      <a:extLst>
+                        <a:ext uri="{28A0092B-C50C-407E-A947-70E740481C1C}">
+                          <a14:useLocalDpi xmlns:a14="http://schemas.microsoft.com/office/drawing/2010/main" val="0"/>
+                        </a:ext>
+                      </a:extLst>
+                    </a:blip>
+                    <a:stretch>
+                      <a:fillRect/>
+                    </a:stretch>
+                  </pic:blipFill>
+                  <pic:spPr>
+                    <a:xfrm>
+                      <a:off x="0" y="0"/>
+                      <a:ext cx="3619500" cy="3200400"/>
+                    </a:xfrm>
+                    <a:prstGeom prst="rect">
+                      <a:avLst/>
+                    </a:prstGeom>
+                    <a:ln w="38100">
+                      <a:solidFill>
+                        <a:schemeClr val="tx1"/>
+                      </a:solidFill>
+                    </a:ln>
+                  </pic:spPr>
+                </pic:pic>
+              </a:graphicData>
+            </a:graphic>
+          </wp:anchor>
+        </w:drawing>
+      </w:r>
+    </w:p>
+    <w:p>
+      <w:pPr>
+        <w:tabs>
+          <w:tab w:val="left" w:pos="2730"/>
+        </w:tabs>
+        <w:rPr>
+          <w:rFonts w:ascii="Times New Roman" w:hAnsi="Times New Roman" w:cs="Times New Roman"/>
+          <w:b/>
+          <w:bCs/>
+          <w:sz w:val="28"/>
+          <w:szCs w:val="28"/>
+        </w:rPr>
+      </w:pPr>
+    </w:p>
+    <w:p>
+      <w:pPr>
+        <w:tabs>
+          <w:tab w:val="left" w:pos="2730"/>
+        </w:tabs>
+        <w:rPr>
+          <w:rFonts w:ascii="Times New Roman" w:hAnsi="Times New Roman" w:cs="Times New Roman"/>
+          <w:b/>
+          <w:bCs/>
+          <w:sz w:val="28"/>
+          <w:szCs w:val="28"/>
+        </w:rPr>
+      </w:pPr>
+    </w:p>
+    <w:p>
+      <w:pPr>
+        <w:tabs>
+          <w:tab w:val="left" w:pos="2730"/>
+        </w:tabs>
+        <w:rPr>
+          <w:rFonts w:ascii="Times New Roman" w:hAnsi="Times New Roman" w:cs="Times New Roman"/>
+          <w:b/>
+          <w:bCs/>
+          <w:sz w:val="28"/>
+          <w:szCs w:val="28"/>
+        </w:rPr>
+      </w:pPr>
+    </w:p>
+    <w:p>
+      <w:pPr>
+        <w:tabs>
+          <w:tab w:val="left" w:pos="2730"/>
+        </w:tabs>
+        <w:rPr>
+          <w:rFonts w:ascii="Times New Roman" w:hAnsi="Times New Roman" w:cs="Times New Roman"/>
+          <w:b/>
+          <w:bCs/>
+          <w:sz w:val="28"/>
+          <w:szCs w:val="28"/>
+        </w:rPr>
+      </w:pPr>
+    </w:p>
+    <w:p>
+      <w:pPr>
+        <w:tabs>
+          <w:tab w:val="left" w:pos="2730"/>
+        </w:tabs>
+        <w:rPr>
+          <w:rFonts w:ascii="Times New Roman" w:hAnsi="Times New Roman" w:cs="Times New Roman"/>
+          <w:b/>
+          <w:bCs/>
+          <w:sz w:val="28"/>
+          <w:szCs w:val="28"/>
+        </w:rPr>
+      </w:pPr>
+    </w:p>
+    <w:p>
+      <w:pPr>
+        <w:tabs>
+          <w:tab w:val="left" w:pos="2730"/>
+        </w:tabs>
+        <w:rPr>
+          <w:rFonts w:ascii="Times New Roman" w:hAnsi="Times New Roman" w:cs="Times New Roman"/>
+          <w:b/>
+          <w:bCs/>
+          <w:sz w:val="28"/>
+          <w:szCs w:val="28"/>
+        </w:rPr>
+      </w:pPr>
+    </w:p>
+    <w:p>
+      <w:pPr>
+        <w:tabs>
+          <w:tab w:val="left" w:pos="2730"/>
+        </w:tabs>
+        <w:rPr>
+          <w:rFonts w:ascii="Times New Roman" w:hAnsi="Times New Roman" w:cs="Times New Roman"/>
+          <w:b/>
+          <w:bCs/>
+          <w:sz w:val="28"/>
+          <w:szCs w:val="28"/>
+        </w:rPr>
+      </w:pPr>
+    </w:p>
+    <w:p>
+      <w:pPr>
+        <w:tabs>
+          <w:tab w:val="left" w:pos="2730"/>
+        </w:tabs>
+        <w:rPr>
+          <w:rFonts w:ascii="Times New Roman" w:hAnsi="Times New Roman" w:cs="Times New Roman"/>
+          <w:b/>
+          <w:bCs/>
+          <w:sz w:val="28"/>
+          <w:szCs w:val="28"/>
+        </w:rPr>
+      </w:pPr>
+    </w:p>
+    <w:p>
+      <w:pPr>
+        <w:tabs>
+          <w:tab w:val="left" w:pos="2730"/>
+        </w:tabs>
+        <w:rPr>
+          <w:rFonts w:ascii="Times New Roman" w:hAnsi="Times New Roman" w:cs="Times New Roman"/>
+          <w:b/>
+          <w:bCs/>
+          <w:sz w:val="28"/>
+          <w:szCs w:val="28"/>
+        </w:rPr>
+      </w:pPr>
+    </w:p>
+    <w:p>
+      <w:pPr>
+        <w:tabs>
+          <w:tab w:val="left" w:pos="2730"/>
+        </w:tabs>
+        <w:jc w:val="center"/>
+        <w:rPr>
+          <w:rFonts w:ascii="Times New Roman" w:hAnsi="Times New Roman" w:cs="Times New Roman"/>
+          <w:b/>
+          <w:bCs/>
+          <w:sz w:val="28"/>
+          <w:szCs w:val="28"/>
+        </w:rPr>
+      </w:pPr>
+      <w:r>
+        <w:rPr>
+          <w:noProof/>
+        </w:rPr>
+        <w:drawing>
+          <wp:inline distT="0" distB="0" distL="0" distR="0" wp14:anchorId="37410F9F" wp14:editId="2ABE3C9C">
+            <wp:extent cx="3333750" cy="971550"/>
+            <wp:effectExtent l="38100" t="38100" r="38100" b="38100"/>
+            <wp:docPr id="21" name="Picture 21"/>
+            <wp:cNvGraphicFramePr>
+              <a:graphicFrameLocks xmlns:a="http://schemas.openxmlformats.org/drawingml/2006/main" noChangeAspect="1"/>
+            </wp:cNvGraphicFramePr>
+            <a:graphic xmlns:a="http://schemas.openxmlformats.org/drawingml/2006/main">
+              <a:graphicData uri="http://schemas.openxmlformats.org/drawingml/2006/picture">
+                <pic:pic xmlns:pic="http://schemas.openxmlformats.org/drawingml/2006/picture">
+                  <pic:nvPicPr>
+                    <pic:cNvPr id="1" name=""/>
+                    <pic:cNvPicPr/>
+                  </pic:nvPicPr>
+                  <pic:blipFill>
+                    <a:blip r:embed="rId26"/>
+                    <a:stretch>
+                      <a:fillRect/>
+                    </a:stretch>
+                  </pic:blipFill>
+                  <pic:spPr>
+                    <a:xfrm>
+                      <a:off x="0" y="0"/>
+                      <a:ext cx="3333750" cy="971550"/>
+                    </a:xfrm>
+                    <a:prstGeom prst="rect">
+                      <a:avLst/>
+                    </a:prstGeom>
+                    <a:ln w="38100">
+                      <a:solidFill>
+                        <a:schemeClr val="tx1"/>
+                      </a:solidFill>
+                    </a:ln>
+                  </pic:spPr>
+                </pic:pic>
+              </a:graphicData>
+            </a:graphic>
+          </wp:inline>
+        </w:drawing>
+      </w:r>
+    </w:p>
+    <w:p>
+      <w:pPr>
+        <w:tabs>
+          <w:tab w:val="left" w:pos="2730"/>
+        </w:tabs>
+        <w:jc w:val="center"/>
+        <w:rPr>
+          <w:rFonts w:ascii="Times New Roman" w:hAnsi="Times New Roman" w:cs="Times New Roman"/>
+          <w:b/>
+          <w:bCs/>
+          <w:sz w:val="28"/>
+          <w:szCs w:val="28"/>
+        </w:rPr>
+      </w:pPr>
+      <w:r>
+        <w:rPr>
+          <w:noProof/>
+        </w:rPr>
+        <w:drawing>
+          <wp:inline distT="0" distB="0" distL="0" distR="0" wp14:anchorId="49DC08EF" wp14:editId="1E9E224A">
+            <wp:extent cx="3619500" cy="4076700"/>
+            <wp:effectExtent l="38100" t="38100" r="38100" b="38100"/>
+            <wp:docPr id="22" name="Picture 22"/>
+            <wp:cNvGraphicFramePr>
+              <a:graphicFrameLocks xmlns:a="http://schemas.openxmlformats.org/drawingml/2006/main" noChangeAspect="1"/>
+            </wp:cNvGraphicFramePr>
+            <a:graphic xmlns:a="http://schemas.openxmlformats.org/drawingml/2006/main">
+              <a:graphicData uri="http://schemas.openxmlformats.org/drawingml/2006/picture">
+                <pic:pic xmlns:pic="http://schemas.openxmlformats.org/drawingml/2006/picture">
+                  <pic:nvPicPr>
+                    <pic:cNvPr id="1" name=""/>
+                    <pic:cNvPicPr/>
+                  </pic:nvPicPr>
+                  <pic:blipFill>
+                    <a:blip r:embed="rId27"/>
+                    <a:stretch>
+                      <a:fillRect/>
+                    </a:stretch>
+                  </pic:blipFill>
+                  <pic:spPr>
+                    <a:xfrm>
+                      <a:off x="0" y="0"/>
+                      <a:ext cx="3619500" cy="4076700"/>
+                    </a:xfrm>
+                    <a:prstGeom prst="rect">
+                      <a:avLst/>
+                    </a:prstGeom>
+                    <a:ln w="38100">
+                      <a:solidFill>
+                        <a:schemeClr val="tx1"/>
+                      </a:solidFill>
+                    </a:ln>
+                  </pic:spPr>
+                </pic:pic>
+              </a:graphicData>
+            </a:graphic>
+          </wp:inline>
+        </w:drawing>
+      </w:r>
+    </w:p>
+    <w:p>
+      <w:pPr>
+        <w:tabs>
+          <w:tab w:val="left" w:pos="2730"/>
+        </w:tabs>
+        <w:jc w:val="center"/>
+        <w:rPr>
+          <w:rFonts w:ascii="Times New Roman" w:hAnsi="Times New Roman" w:cs="Times New Roman"/>
+          <w:b/>
+          <w:bCs/>
+          <w:sz w:val="28"/>
+          <w:szCs w:val="28"/>
+        </w:rPr>
+      </w:pPr>
+      <w:r>
+        <w:rPr>
+          <w:noProof/>
+        </w:rPr>
+        <w:lastRenderedPageBreak/>
+        <w:drawing>
+          <wp:inline distT="0" distB="0" distL="0" distR="0" wp14:anchorId="527718ED" wp14:editId="27A8910C">
+            <wp:extent cx="3600450" cy="3829050"/>
+            <wp:effectExtent l="38100" t="38100" r="38100" b="38100"/>
+            <wp:docPr id="23" name="Picture 23"/>
+            <wp:cNvGraphicFramePr>
+              <a:graphicFrameLocks xmlns:a="http://schemas.openxmlformats.org/drawingml/2006/main" noChangeAspect="1"/>
+            </wp:cNvGraphicFramePr>
+            <a:graphic xmlns:a="http://schemas.openxmlformats.org/drawingml/2006/main">
+              <a:graphicData uri="http://schemas.openxmlformats.org/drawingml/2006/picture">
+                <pic:pic xmlns:pic="http://schemas.openxmlformats.org/drawingml/2006/picture">
+                  <pic:nvPicPr>
+                    <pic:cNvPr id="1" name=""/>
+                    <pic:cNvPicPr/>
+                  </pic:nvPicPr>
+                  <pic:blipFill>
+                    <a:blip r:embed="rId28"/>
+                    <a:stretch>
+                      <a:fillRect/>
+                    </a:stretch>
+                  </pic:blipFill>
+                  <pic:spPr>
+                    <a:xfrm>
+                      <a:off x="0" y="0"/>
+                      <a:ext cx="3600450" cy="3829050"/>
+                    </a:xfrm>
+                    <a:prstGeom prst="rect">
+                      <a:avLst/>
+                    </a:prstGeom>
+                    <a:ln w="38100">
+                      <a:solidFill>
+                        <a:schemeClr val="tx1"/>
+                      </a:solidFill>
+                    </a:ln>
+                  </pic:spPr>
+                </pic:pic>
+              </a:graphicData>
+            </a:graphic>
+          </wp:inline>
+        </w:drawing>
+      </w:r>
+    </w:p>
+    <w:p>
+      <w:pPr>
+        <w:tabs>
+          <w:tab w:val="left" w:pos="2730"/>
+        </w:tabs>
+        <w:rPr>
+          <w:rFonts w:ascii="Times New Roman" w:hAnsi="Times New Roman" w:cs="Times New Roman"/>
+          <w:b/>
+          <w:bCs/>
+          <w:sz w:val="28"/>
+          <w:szCs w:val="28"/>
+        </w:rPr>
+      </w:pPr>
     </w:p>
     <w:p>
       <w:pPr>
@@ -2489,6 +2869,20 @@
       </w:pPr>
       <w:bookmarkStart w:id="0" w:name="_GoBack"/>
       <w:bookmarkEnd w:id="0"/>
+    </w:p>
+    <w:p>
+      <w:pPr>
+        <w:tabs>
+          <w:tab w:val="left" w:pos="2730"/>
+        </w:tabs>
+        <w:rPr>
+          <w:rFonts w:ascii="Times New Roman" w:hAnsi="Times New Roman" w:cs="Times New Roman"/>
+          <w:b/>
+          <w:bCs/>
+          <w:sz w:val="28"/>
+          <w:szCs w:val="28"/>
+        </w:rPr>
+      </w:pPr>
       <w:r>
         <w:rPr>
           <w:rFonts w:ascii="Times New Roman" w:hAnsi="Times New Roman" w:cs="Times New Roman"/>
@@ -2527,7 +2921,7 @@
       </w:pPr>
     </w:p>
     <w:sectPr>
-      <w:headerReference w:type="default" r:id="rId25"/>
+      <w:headerReference w:type="default" r:id="rId29"/>
       <w:pgSz w:w="12240" w:h="15840"/>
       <w:pgMar w:top="1440" w:right="1440" w:bottom="1440" w:left="1440" w:header="720" w:footer="720" w:gutter="0"/>
       <w:pgBorders w:offsetFrom="page">

</xml_diff>

<commit_message>
I have done my all work through git as required in the Project.
</commit_message>
<xml_diff>
--- a/Version_Control_With_Git.docx
+++ b/Version_Control_With_Git.docx
@@ -1704,7 +1704,31 @@
           <w:u w:val="single"/>
         </w:rPr>
         <w:lastRenderedPageBreak/>
-        <w:t>I Committed Files through Atom Editor:</w:t>
+        <w:t xml:space="preserve">I </w:t>
+      </w:r>
+      <w:r>
+        <w:rPr>
+          <w:rFonts w:ascii="Times New Roman" w:hAnsi="Times New Roman" w:cs="Times New Roman"/>
+          <w:b/>
+          <w:bCs/>
+          <w:sz w:val="32"/>
+          <w:szCs w:val="32"/>
+          <w:u w:val="single"/>
+        </w:rPr>
+        <w:t xml:space="preserve">Have </w:t>
+      </w:r>
+      <w:bookmarkStart w:id="0" w:name="_GoBack"/>
+      <w:bookmarkEnd w:id="0"/>
+      <w:r>
+        <w:rPr>
+          <w:rFonts w:ascii="Times New Roman" w:hAnsi="Times New Roman" w:cs="Times New Roman"/>
+          <w:b/>
+          <w:bCs/>
+          <w:sz w:val="32"/>
+          <w:szCs w:val="32"/>
+          <w:u w:val="single"/>
+        </w:rPr>
+        <w:t>Committed Files through Atom Editor:</w:t>
       </w:r>
     </w:p>
     <w:p>
@@ -2799,7 +2823,72 @@
         </w:rPr>
         <w:lastRenderedPageBreak/>
         <w:drawing>
-          <wp:inline distT="0" distB="0" distL="0" distR="0" wp14:anchorId="527718ED" wp14:editId="27A8910C">
+          <wp:anchor distT="0" distB="0" distL="114300" distR="114300" simplePos="0" relativeHeight="251670528" behindDoc="0" locked="0" layoutInCell="1" allowOverlap="1" wp14:anchorId="47A9961B" wp14:editId="351F5BEE">
+            <wp:simplePos x="0" y="0"/>
+            <wp:positionH relativeFrom="margin">
+              <wp:align>center</wp:align>
+            </wp:positionH>
+            <wp:positionV relativeFrom="paragraph">
+              <wp:posOffset>4010025</wp:posOffset>
+            </wp:positionV>
+            <wp:extent cx="3895725" cy="3295650"/>
+            <wp:effectExtent l="38100" t="38100" r="47625" b="38100"/>
+            <wp:wrapSquare wrapText="bothSides"/>
+            <wp:docPr id="26" name="Picture 26"/>
+            <wp:cNvGraphicFramePr>
+              <a:graphicFrameLocks xmlns:a="http://schemas.openxmlformats.org/drawingml/2006/main" noChangeAspect="1"/>
+            </wp:cNvGraphicFramePr>
+            <a:graphic xmlns:a="http://schemas.openxmlformats.org/drawingml/2006/main">
+              <a:graphicData uri="http://schemas.openxmlformats.org/drawingml/2006/picture">
+                <pic:pic xmlns:pic="http://schemas.openxmlformats.org/drawingml/2006/picture">
+                  <pic:nvPicPr>
+                    <pic:cNvPr id="1" name=""/>
+                    <pic:cNvPicPr/>
+                  </pic:nvPicPr>
+                  <pic:blipFill>
+                    <a:blip r:embed="rId28">
+                      <a:extLst>
+                        <a:ext uri="{28A0092B-C50C-407E-A947-70E740481C1C}">
+                          <a14:useLocalDpi xmlns:a14="http://schemas.microsoft.com/office/drawing/2010/main" val="0"/>
+                        </a:ext>
+                      </a:extLst>
+                    </a:blip>
+                    <a:stretch>
+                      <a:fillRect/>
+                    </a:stretch>
+                  </pic:blipFill>
+                  <pic:spPr>
+                    <a:xfrm>
+                      <a:off x="0" y="0"/>
+                      <a:ext cx="3895725" cy="3295650"/>
+                    </a:xfrm>
+                    <a:prstGeom prst="rect">
+                      <a:avLst/>
+                    </a:prstGeom>
+                    <a:ln w="38100">
+                      <a:solidFill>
+                        <a:schemeClr val="tx1"/>
+                      </a:solidFill>
+                    </a:ln>
+                  </pic:spPr>
+                </pic:pic>
+              </a:graphicData>
+            </a:graphic>
+            <wp14:sizeRelH relativeFrom="page">
+              <wp14:pctWidth>0</wp14:pctWidth>
+            </wp14:sizeRelH>
+            <wp14:sizeRelV relativeFrom="page">
+              <wp14:pctHeight>0</wp14:pctHeight>
+            </wp14:sizeRelV>
+          </wp:anchor>
+        </w:drawing>
+      </w:r>
+      <w:r>
+        <w:rPr>
+          <w:noProof/>
+        </w:rPr>
+        <w:drawing>
+          <wp:inline distT="0" distB="0" distL="0" distR="0" wp14:anchorId="527718ED" wp14:editId="7684EC73">
             <wp:extent cx="3600450" cy="3829050"/>
             <wp:effectExtent l="38100" t="38100" r="38100" b="38100"/>
             <wp:docPr id="23" name="Picture 23"/>
@@ -2814,7 +2903,7 @@
                     <pic:cNvPicPr/>
                   </pic:nvPicPr>
                   <pic:blipFill>
-                    <a:blip r:embed="rId28"/>
+                    <a:blip r:embed="rId29"/>
                     <a:stretch>
                       <a:fillRect/>
                     </a:stretch>
@@ -2845,68 +2934,288 @@
         <w:tabs>
           <w:tab w:val="left" w:pos="2730"/>
         </w:tabs>
-        <w:rPr>
-          <w:rFonts w:ascii="Times New Roman" w:hAnsi="Times New Roman" w:cs="Times New Roman"/>
-          <w:b/>
-          <w:bCs/>
-          <w:sz w:val="28"/>
-          <w:szCs w:val="28"/>
-        </w:rPr>
-      </w:pPr>
-    </w:p>
-    <w:p>
-      <w:pPr>
-        <w:tabs>
-          <w:tab w:val="left" w:pos="2730"/>
-        </w:tabs>
-        <w:rPr>
-          <w:rFonts w:ascii="Times New Roman" w:hAnsi="Times New Roman" w:cs="Times New Roman"/>
-          <w:b/>
-          <w:bCs/>
-          <w:sz w:val="28"/>
-          <w:szCs w:val="28"/>
-        </w:rPr>
-      </w:pPr>
-      <w:bookmarkStart w:id="0" w:name="_GoBack"/>
-      <w:bookmarkEnd w:id="0"/>
-    </w:p>
-    <w:p>
-      <w:pPr>
-        <w:tabs>
-          <w:tab w:val="left" w:pos="2730"/>
-        </w:tabs>
-        <w:rPr>
-          <w:rFonts w:ascii="Times New Roman" w:hAnsi="Times New Roman" w:cs="Times New Roman"/>
-          <w:b/>
-          <w:bCs/>
-          <w:sz w:val="28"/>
-          <w:szCs w:val="28"/>
-        </w:rPr>
-      </w:pPr>
-      <w:r>
-        <w:rPr>
-          <w:rFonts w:ascii="Times New Roman" w:hAnsi="Times New Roman" w:cs="Times New Roman"/>
-          <w:b/>
-          <w:bCs/>
-          <w:sz w:val="28"/>
-          <w:szCs w:val="28"/>
-        </w:rPr>
-        <w:t>Note: I have done my all work through git, as required in the project.</w:t>
-      </w:r>
-    </w:p>
-    <w:p>
-      <w:pPr>
-        <w:tabs>
-          <w:tab w:val="left" w:pos="2730"/>
-        </w:tabs>
-        <w:rPr>
-          <w:rFonts w:ascii="Times New Roman" w:hAnsi="Times New Roman" w:cs="Times New Roman"/>
-          <w:b/>
-          <w:bCs/>
-          <w:sz w:val="28"/>
-          <w:szCs w:val="28"/>
-        </w:rPr>
-      </w:pPr>
+        <w:jc w:val="center"/>
+        <w:rPr>
+          <w:rFonts w:ascii="Times New Roman" w:hAnsi="Times New Roman" w:cs="Times New Roman"/>
+          <w:b/>
+          <w:bCs/>
+          <w:sz w:val="28"/>
+          <w:szCs w:val="28"/>
+        </w:rPr>
+      </w:pPr>
+    </w:p>
+    <w:p>
+      <w:pPr>
+        <w:tabs>
+          <w:tab w:val="left" w:pos="2730"/>
+        </w:tabs>
+        <w:rPr>
+          <w:rFonts w:ascii="Times New Roman" w:hAnsi="Times New Roman" w:cs="Times New Roman"/>
+          <w:b/>
+          <w:bCs/>
+          <w:sz w:val="28"/>
+          <w:szCs w:val="28"/>
+        </w:rPr>
+      </w:pPr>
+    </w:p>
+    <w:p>
+      <w:pPr>
+        <w:tabs>
+          <w:tab w:val="left" w:pos="2730"/>
+        </w:tabs>
+        <w:rPr>
+          <w:rFonts w:ascii="Times New Roman" w:hAnsi="Times New Roman" w:cs="Times New Roman"/>
+          <w:b/>
+          <w:bCs/>
+          <w:sz w:val="28"/>
+          <w:szCs w:val="28"/>
+        </w:rPr>
+      </w:pPr>
+    </w:p>
+    <w:p>
+      <w:pPr>
+        <w:tabs>
+          <w:tab w:val="left" w:pos="2730"/>
+        </w:tabs>
+        <w:rPr>
+          <w:rFonts w:ascii="Times New Roman" w:hAnsi="Times New Roman" w:cs="Times New Roman"/>
+          <w:b/>
+          <w:bCs/>
+          <w:sz w:val="28"/>
+          <w:szCs w:val="28"/>
+        </w:rPr>
+      </w:pPr>
+    </w:p>
+    <w:p>
+      <w:pPr>
+        <w:tabs>
+          <w:tab w:val="left" w:pos="2730"/>
+        </w:tabs>
+        <w:rPr>
+          <w:rFonts w:ascii="Times New Roman" w:hAnsi="Times New Roman" w:cs="Times New Roman"/>
+          <w:b/>
+          <w:bCs/>
+          <w:sz w:val="28"/>
+          <w:szCs w:val="28"/>
+        </w:rPr>
+      </w:pPr>
+    </w:p>
+    <w:p>
+      <w:pPr>
+        <w:tabs>
+          <w:tab w:val="left" w:pos="2730"/>
+        </w:tabs>
+        <w:rPr>
+          <w:rFonts w:ascii="Times New Roman" w:hAnsi="Times New Roman" w:cs="Times New Roman"/>
+          <w:b/>
+          <w:bCs/>
+          <w:sz w:val="28"/>
+          <w:szCs w:val="28"/>
+        </w:rPr>
+      </w:pPr>
+    </w:p>
+    <w:p>
+      <w:pPr>
+        <w:tabs>
+          <w:tab w:val="left" w:pos="2730"/>
+        </w:tabs>
+        <w:rPr>
+          <w:rFonts w:ascii="Times New Roman" w:hAnsi="Times New Roman" w:cs="Times New Roman"/>
+          <w:b/>
+          <w:bCs/>
+          <w:sz w:val="28"/>
+          <w:szCs w:val="28"/>
+        </w:rPr>
+      </w:pPr>
+    </w:p>
+    <w:p>
+      <w:pPr>
+        <w:tabs>
+          <w:tab w:val="left" w:pos="2730"/>
+        </w:tabs>
+        <w:rPr>
+          <w:rFonts w:ascii="Times New Roman" w:hAnsi="Times New Roman" w:cs="Times New Roman"/>
+          <w:b/>
+          <w:bCs/>
+          <w:sz w:val="28"/>
+          <w:szCs w:val="28"/>
+        </w:rPr>
+      </w:pPr>
+    </w:p>
+    <w:p>
+      <w:pPr>
+        <w:tabs>
+          <w:tab w:val="left" w:pos="2730"/>
+        </w:tabs>
+        <w:rPr>
+          <w:rFonts w:ascii="Times New Roman" w:hAnsi="Times New Roman" w:cs="Times New Roman"/>
+          <w:b/>
+          <w:bCs/>
+          <w:sz w:val="28"/>
+          <w:szCs w:val="28"/>
+        </w:rPr>
+      </w:pPr>
+    </w:p>
+    <w:p>
+      <w:pPr>
+        <w:tabs>
+          <w:tab w:val="left" w:pos="2730"/>
+        </w:tabs>
+        <w:rPr>
+          <w:rFonts w:ascii="Times New Roman" w:hAnsi="Times New Roman" w:cs="Times New Roman"/>
+          <w:b/>
+          <w:bCs/>
+          <w:sz w:val="28"/>
+          <w:szCs w:val="28"/>
+        </w:rPr>
+      </w:pPr>
+    </w:p>
+    <w:p>
+      <w:pPr>
+        <w:tabs>
+          <w:tab w:val="left" w:pos="2730"/>
+        </w:tabs>
+        <w:rPr>
+          <w:rFonts w:ascii="Times New Roman" w:hAnsi="Times New Roman" w:cs="Times New Roman"/>
+          <w:b/>
+          <w:bCs/>
+          <w:sz w:val="28"/>
+          <w:szCs w:val="28"/>
+        </w:rPr>
+      </w:pPr>
+    </w:p>
+    <w:p>
+      <w:pPr>
+        <w:tabs>
+          <w:tab w:val="left" w:pos="2730"/>
+        </w:tabs>
+        <w:rPr>
+          <w:rFonts w:ascii="Times New Roman" w:hAnsi="Times New Roman" w:cs="Times New Roman"/>
+          <w:b/>
+          <w:bCs/>
+          <w:sz w:val="28"/>
+          <w:szCs w:val="28"/>
+        </w:rPr>
+      </w:pPr>
+    </w:p>
+    <w:p>
+      <w:pPr>
+        <w:tabs>
+          <w:tab w:val="left" w:pos="2730"/>
+        </w:tabs>
+        <w:rPr>
+          <w:rFonts w:ascii="Times New Roman" w:hAnsi="Times New Roman" w:cs="Times New Roman"/>
+          <w:b/>
+          <w:bCs/>
+          <w:sz w:val="28"/>
+          <w:szCs w:val="28"/>
+        </w:rPr>
+      </w:pPr>
+    </w:p>
+    <w:p>
+      <w:pPr>
+        <w:tabs>
+          <w:tab w:val="left" w:pos="2730"/>
+        </w:tabs>
+        <w:rPr>
+          <w:rFonts w:ascii="Times New Roman" w:hAnsi="Times New Roman" w:cs="Times New Roman"/>
+          <w:b/>
+          <w:bCs/>
+          <w:sz w:val="28"/>
+          <w:szCs w:val="28"/>
+        </w:rPr>
+      </w:pPr>
+      <w:r>
+        <w:rPr>
+          <w:noProof/>
+        </w:rPr>
+        <w:lastRenderedPageBreak/>
+        <w:drawing>
+          <wp:anchor distT="0" distB="0" distL="114300" distR="114300" simplePos="0" relativeHeight="251671552" behindDoc="0" locked="0" layoutInCell="1" allowOverlap="1" wp14:anchorId="1AECBE32" wp14:editId="42FB3ADF">
+            <wp:simplePos x="0" y="0"/>
+            <wp:positionH relativeFrom="column">
+              <wp:posOffset>247650</wp:posOffset>
+            </wp:positionH>
+            <wp:positionV relativeFrom="page">
+              <wp:posOffset>914400</wp:posOffset>
+            </wp:positionV>
+            <wp:extent cx="5448300" cy="3152775"/>
+            <wp:effectExtent l="38100" t="38100" r="38100" b="47625"/>
+            <wp:wrapSquare wrapText="bothSides"/>
+            <wp:docPr id="27" name="Picture 27"/>
+            <wp:cNvGraphicFramePr>
+              <a:graphicFrameLocks xmlns:a="http://schemas.openxmlformats.org/drawingml/2006/main" noChangeAspect="1"/>
+            </wp:cNvGraphicFramePr>
+            <a:graphic xmlns:a="http://schemas.openxmlformats.org/drawingml/2006/main">
+              <a:graphicData uri="http://schemas.openxmlformats.org/drawingml/2006/picture">
+                <pic:pic xmlns:pic="http://schemas.openxmlformats.org/drawingml/2006/picture">
+                  <pic:nvPicPr>
+                    <pic:cNvPr id="1" name=""/>
+                    <pic:cNvPicPr/>
+                  </pic:nvPicPr>
+                  <pic:blipFill>
+                    <a:blip r:embed="rId30">
+                      <a:extLst>
+                        <a:ext uri="{28A0092B-C50C-407E-A947-70E740481C1C}">
+                          <a14:useLocalDpi xmlns:a14="http://schemas.microsoft.com/office/drawing/2010/main" val="0"/>
+                        </a:ext>
+                      </a:extLst>
+                    </a:blip>
+                    <a:stretch>
+                      <a:fillRect/>
+                    </a:stretch>
+                  </pic:blipFill>
+                  <pic:spPr>
+                    <a:xfrm>
+                      <a:off x="0" y="0"/>
+                      <a:ext cx="5448300" cy="3152775"/>
+                    </a:xfrm>
+                    <a:prstGeom prst="rect">
+                      <a:avLst/>
+                    </a:prstGeom>
+                    <a:ln w="38100">
+                      <a:solidFill>
+                        <a:schemeClr val="tx1"/>
+                      </a:solidFill>
+                    </a:ln>
+                  </pic:spPr>
+                </pic:pic>
+              </a:graphicData>
+            </a:graphic>
+            <wp14:sizeRelH relativeFrom="page">
+              <wp14:pctWidth>0</wp14:pctWidth>
+            </wp14:sizeRelH>
+            <wp14:sizeRelV relativeFrom="page">
+              <wp14:pctHeight>0</wp14:pctHeight>
+            </wp14:sizeRelV>
+          </wp:anchor>
+        </w:drawing>
+      </w:r>
+    </w:p>
+    <w:p>
+      <w:pPr>
+        <w:tabs>
+          <w:tab w:val="left" w:pos="2730"/>
+        </w:tabs>
+        <w:jc w:val="center"/>
+        <w:rPr>
+          <w:rFonts w:ascii="Times New Roman" w:hAnsi="Times New Roman" w:cs="Times New Roman"/>
+          <w:b/>
+          <w:bCs/>
+          <w:sz w:val="32"/>
+          <w:szCs w:val="32"/>
+        </w:rPr>
+      </w:pPr>
+      <w:r>
+        <w:rPr>
+          <w:rFonts w:ascii="Times New Roman" w:hAnsi="Times New Roman" w:cs="Times New Roman"/>
+          <w:b/>
+          <w:bCs/>
+          <w:sz w:val="32"/>
+          <w:szCs w:val="32"/>
+        </w:rPr>
+        <w:t>************************</w:t>
+      </w:r>
     </w:p>
     <w:p>
       <w:pPr>
@@ -2921,7 +3230,7 @@
       </w:pPr>
     </w:p>
     <w:sectPr>
-      <w:headerReference w:type="default" r:id="rId29"/>
+      <w:headerReference w:type="default" r:id="rId31"/>
       <w:pgSz w:w="12240" w:h="15840"/>
       <w:pgMar w:top="1440" w:right="1440" w:bottom="1440" w:left="1440" w:header="720" w:footer="720" w:gutter="0"/>
       <w:pgBorders w:offsetFrom="page">

</xml_diff>